<commit_message>
Laravel: Make order Controller, i think it's finished, nad if i miss something i can complete later
</commit_message>
<xml_diff>
--- a/LKS_PROV/MODULE_SERVER/MODULE SERVER.docx
+++ b/LKS_PROV/MODULE_SERVER/MODULE SERVER.docx
@@ -4362,6 +4362,9 @@
     <w:p>
       <w:pPr>
         <w:ind w:left="2218"/>
+        <w:rPr>
+          <w:i/>
+        </w:rPr>
       </w:pPr>
       <w:r>
         <w:t xml:space="preserve">Body: </w:t>
@@ -4379,6 +4382,94 @@
           <w:i/>
         </w:rPr>
         <w:t>: forbidden }</w:t>
+      </w:r>
+    </w:p>
+    <w:p>
+      <w:pPr>
+        <w:ind w:left="2218"/>
+        <w:rPr>
+          <w:i/>
+        </w:rPr>
+      </w:pPr>
+    </w:p>
+    <w:p>
+      <w:pPr>
+        <w:ind w:left="2218"/>
+      </w:pPr>
+      <w:r>
+        <w:t>INSERT INTO `orders` (`id`, `</w:t>
+      </w:r>
+      <w:proofErr w:type="spellStart"/>
+      <w:r>
+        <w:t>bus_id</w:t>
+      </w:r>
+      <w:proofErr w:type="spellEnd"/>
+      <w:r>
+        <w:t>`, `</w:t>
+      </w:r>
+      <w:proofErr w:type="spellStart"/>
+      <w:r>
+        <w:t>driver_id</w:t>
+      </w:r>
+      <w:proofErr w:type="spellEnd"/>
+      <w:r>
+        <w:t>`, `</w:t>
+      </w:r>
+      <w:proofErr w:type="spellStart"/>
+      <w:r>
+        <w:t>contact_name</w:t>
+      </w:r>
+      <w:proofErr w:type="spellEnd"/>
+      <w:r>
+        <w:t>`, `</w:t>
+      </w:r>
+      <w:proofErr w:type="spellStart"/>
+      <w:r>
+        <w:t>contact_phone</w:t>
+      </w:r>
+      <w:proofErr w:type="spellEnd"/>
+      <w:r>
+        <w:t>`, `</w:t>
+      </w:r>
+      <w:proofErr w:type="spellStart"/>
+      <w:r>
+        <w:t>start_rent_date</w:t>
+      </w:r>
+      <w:proofErr w:type="spellEnd"/>
+      <w:r>
+        <w:t>`, `</w:t>
+      </w:r>
+      <w:proofErr w:type="spellStart"/>
+      <w:r>
+        <w:t>total_rent_days</w:t>
+      </w:r>
+      <w:proofErr w:type="spellEnd"/>
+      <w:r>
+        <w:t>`, `</w:t>
+      </w:r>
+      <w:proofErr w:type="spellStart"/>
+      <w:r>
+        <w:t>created_at</w:t>
+      </w:r>
+      <w:proofErr w:type="spellEnd"/>
+      <w:r>
+        <w:t>`, `</w:t>
+      </w:r>
+      <w:proofErr w:type="spellStart"/>
+      <w:r>
+        <w:t>updated_at</w:t>
+      </w:r>
+      <w:proofErr w:type="spellEnd"/>
+      <w:r>
+        <w:t xml:space="preserve">`) VALUES ('1', '1', '1', 'Aditya </w:t>
+      </w:r>
+      <w:proofErr w:type="spellStart"/>
+      <w:r>
+        <w:t>Rizky</w:t>
+      </w:r>
+      <w:proofErr w:type="spellEnd"/>
+      <w:r>
+        <w:t>', '08547384758693', '2021-11-21', '1', NULL, NULL);</w:t>
       </w:r>
     </w:p>
     <w:p>

</xml_diff>